<commit_message>
validity evaluation on doc
</commit_message>
<xml_diff>
--- a/P3 Proposal.docx
+++ b/P3 Proposal.docx
@@ -1,6 +1,6 @@
 
 <file path=word/document.xml><?xml version="1.0" encoding="utf-8"?>
-<w:document xmlns:wpc="http://schemas.microsoft.com/office/word/2010/wordprocessingCanvas" xmlns:mo="http://schemas.microsoft.com/office/mac/office/2008/main" xmlns:mc="http://schemas.openxmlformats.org/markup-compatibility/2006" xmlns:mv="urn:schemas-microsoft-com:mac:vml" xmlns:o="urn:schemas-microsoft-com:office:office" xmlns:r="http://schemas.openxmlformats.org/officeDocument/2006/relationships" xmlns:m="http://schemas.openxmlformats.org/officeDocument/2006/math" xmlns:v="urn:schemas-microsoft-com:vml" xmlns:wp14="http://schemas.microsoft.com/office/word/2010/wordprocessingDrawing" xmlns:wp="http://schemas.openxmlformats.org/drawingml/2006/wordprocessingDrawing" xmlns:w10="urn:schemas-microsoft-com:office:word" xmlns:w="http://schemas.openxmlformats.org/wordprocessingml/2006/main" xmlns:w14="http://schemas.microsoft.com/office/word/2010/wordml" xmlns:w15="http://schemas.microsoft.com/office/word/2012/wordml" xmlns:wpg="http://schemas.microsoft.com/office/word/2010/wordprocessingGroup" xmlns:wpi="http://schemas.microsoft.com/office/word/2010/wordprocessingInk" xmlns:wne="http://schemas.microsoft.com/office/word/2006/wordml" xmlns:wps="http://schemas.microsoft.com/office/word/2010/wordprocessingShape" mc:Ignorable="w14 w15 wp14">
+<w:document xmlns:wpc="http://schemas.microsoft.com/office/word/2010/wordprocessingCanvas" xmlns:cx="http://schemas.microsoft.com/office/drawing/2014/chartex" xmlns:cx1="http://schemas.microsoft.com/office/drawing/2015/9/8/chartex" xmlns:cx2="http://schemas.microsoft.com/office/drawing/2015/10/21/chartex" xmlns:cx3="http://schemas.microsoft.com/office/drawing/2016/5/9/chartex" xmlns:cx4="http://schemas.microsoft.com/office/drawing/2016/5/10/chartex" xmlns:cx5="http://schemas.microsoft.com/office/drawing/2016/5/11/chartex" xmlns:cx6="http://schemas.microsoft.com/office/drawing/2016/5/12/chartex" xmlns:cx7="http://schemas.microsoft.com/office/drawing/2016/5/13/chartex" xmlns:cx8="http://schemas.microsoft.com/office/drawing/2016/5/14/chartex" xmlns:mc="http://schemas.openxmlformats.org/markup-compatibility/2006" xmlns:aink="http://schemas.microsoft.com/office/drawing/2016/ink" xmlns:am3d="http://schemas.microsoft.com/office/drawing/2017/model3d" xmlns:o="urn:schemas-microsoft-com:office:office" xmlns:r="http://schemas.openxmlformats.org/officeDocument/2006/relationships" xmlns:m="http://schemas.openxmlformats.org/officeDocument/2006/math" xmlns:v="urn:schemas-microsoft-com:vml" xmlns:wp14="http://schemas.microsoft.com/office/word/2010/wordprocessingDrawing" xmlns:wp="http://schemas.openxmlformats.org/drawingml/2006/wordprocessingDrawing" xmlns:w10="urn:schemas-microsoft-com:office:word" xmlns:w="http://schemas.openxmlformats.org/wordprocessingml/2006/main" xmlns:w14="http://schemas.microsoft.com/office/word/2010/wordml" xmlns:w15="http://schemas.microsoft.com/office/word/2012/wordml" xmlns:w16se="http://schemas.microsoft.com/office/word/2015/wordml/symex" xmlns:wpg="http://schemas.microsoft.com/office/word/2010/wordprocessingGroup" xmlns:wpi="http://schemas.microsoft.com/office/word/2010/wordprocessingInk" xmlns:wne="http://schemas.microsoft.com/office/word/2006/wordml" xmlns:wps="http://schemas.microsoft.com/office/word/2010/wordprocessingShape" mc:Ignorable="w14 w15 w16se wp14">
   <w:body>
     <w:p>
       <w:r>
@@ -24,8 +24,13 @@
       </w:r>
       <w:proofErr w:type="spellEnd"/>
       <w:r>
-        <w:t xml:space="preserve"> Szacillo</w:t>
-      </w:r>
+        <w:t xml:space="preserve"> </w:t>
+      </w:r>
+      <w:proofErr w:type="spellStart"/>
+      <w:r>
+        <w:t>Szacillo</w:t>
+      </w:r>
+      <w:proofErr w:type="spellEnd"/>
       <w:r>
         <w:t xml:space="preserve"> (mas744)</w:t>
       </w:r>
@@ -36,40 +41,32 @@
         <w:t xml:space="preserve"> (amw349)</w:t>
       </w:r>
       <w:r>
-        <w:t xml:space="preserve">, Brandon </w:t>
+        <w:t>, Brandon Sweezer</w:t>
+      </w:r>
+      <w:r>
+        <w:t>(bas329)</w:t>
+      </w:r>
+      <w:r>
+        <w:t xml:space="preserve">, and </w:t>
       </w:r>
       <w:proofErr w:type="spellStart"/>
       <w:r>
-        <w:t>Sweezer</w:t>
+        <w:t>Abiy</w:t>
       </w:r>
       <w:proofErr w:type="spellEnd"/>
       <w:r>
-        <w:t>(bas329)</w:t>
-      </w:r>
-      <w:r>
-        <w:t xml:space="preserve">, and </w:t>
+        <w:t xml:space="preserve"> </w:t>
       </w:r>
       <w:proofErr w:type="spellStart"/>
       <w:r>
-        <w:t>Abiy</w:t>
+        <w:t>Tibebu</w:t>
       </w:r>
       <w:proofErr w:type="spellEnd"/>
       <w:r>
-        <w:t xml:space="preserve"> </w:t>
-      </w:r>
-      <w:proofErr w:type="spellStart"/>
-      <w:r>
-        <w:t>Tibebu</w:t>
-      </w:r>
-      <w:proofErr w:type="spellEnd"/>
-      <w:r>
         <w:t xml:space="preserve"> (agt33)</w:t>
       </w:r>
     </w:p>
-    <w:p>
-      <w:bookmarkStart w:id="0" w:name="_GoBack"/>
-      <w:bookmarkEnd w:id="0"/>
-    </w:p>
+    <w:p/>
     <w:p>
       <w:pPr>
         <w:jc w:val="center"/>
@@ -134,18 +131,10 @@
         <w:t xml:space="preserve">s </w:t>
       </w:r>
       <w:r>
-        <w:t>to make the list of possible words to return smaller and more accurate. To do the IOB classification, we decided to use the CRF-</w:t>
-      </w:r>
-      <w:proofErr w:type="spellStart"/>
-      <w:r>
-        <w:t>sklearn</w:t>
-      </w:r>
-      <w:proofErr w:type="spellEnd"/>
-      <w:r>
-        <w:t xml:space="preserve"> package, which we have gotten from the previous project. </w:t>
-      </w:r>
-      <w:r>
-        <w:br/>
+        <w:t xml:space="preserve">to make the list of possible words to return smaller and more accurate. To do the IOB classification, we decided to use the </w:t>
+      </w:r>
+      <w:r>
+        <w:t xml:space="preserve">Stanford NER module. </w:t>
       </w:r>
     </w:p>
     <w:p>
@@ -307,7 +296,23 @@
       </w:r>
     </w:p>
     <w:p/>
-    <w:p/>
+    <w:p>
+      <w:r>
+        <w:t>After we have found an answer, we plan to evaluate the validity of that answer using a method we will call statement rearrangement perplexity (SRP). SRP will rearrange the phrasing of the question and the top three answer pos</w:t>
+      </w:r>
+      <w:bookmarkStart w:id="0" w:name="_GoBack"/>
+      <w:bookmarkEnd w:id="0"/>
+      <w:r>
+        <w:t xml:space="preserve">sibilities we have highlighted so that they form a statement. Then it will evaluate the perplexity of each of these three sentences, using N-gram </w:t>
+      </w:r>
+      <w:r>
+        <w:lastRenderedPageBreak/>
+        <w:t xml:space="preserve">(we will only do bigrams as trigrams often don’t add much, as learned in previous assignments) models generated on the paragraph and question. The least perplex answer will be selected as our final answer. We believe this will improve our accuracy, for the correct answer will have extremely low perplexity, as the rearranged </w:t>
+      </w:r>
+      <w:r>
+        <w:t>statement will have almost identical phrasing to that of the paragraph.</w:t>
+      </w:r>
+    </w:p>
     <w:p/>
     <w:p/>
     <w:p>
@@ -323,7 +328,6 @@
           <w:szCs w:val="28"/>
           <w:u w:val="single"/>
         </w:rPr>
-        <w:lastRenderedPageBreak/>
         <w:t>Group Contribution:</w:t>
       </w:r>
     </w:p>
@@ -379,8 +383,8 @@
 </file>
 
 <file path=word/numbering.xml><?xml version="1.0" encoding="utf-8"?>
-<w:numbering xmlns:wpc="http://schemas.microsoft.com/office/word/2010/wordprocessingCanvas" xmlns:mo="http://schemas.microsoft.com/office/mac/office/2008/main" xmlns:mc="http://schemas.openxmlformats.org/markup-compatibility/2006" xmlns:mv="urn:schemas-microsoft-com:mac:vml" xmlns:o="urn:schemas-microsoft-com:office:office" xmlns:r="http://schemas.openxmlformats.org/officeDocument/2006/relationships" xmlns:m="http://schemas.openxmlformats.org/officeDocument/2006/math" xmlns:v="urn:schemas-microsoft-com:vml" xmlns:wp14="http://schemas.microsoft.com/office/word/2010/wordprocessingDrawing" xmlns:wp="http://schemas.openxmlformats.org/drawingml/2006/wordprocessingDrawing" xmlns:w10="urn:schemas-microsoft-com:office:word" xmlns:w="http://schemas.openxmlformats.org/wordprocessingml/2006/main" xmlns:w14="http://schemas.microsoft.com/office/word/2010/wordml" xmlns:w15="http://schemas.microsoft.com/office/word/2012/wordml" xmlns:wpg="http://schemas.microsoft.com/office/word/2010/wordprocessingGroup" xmlns:wpi="http://schemas.microsoft.com/office/word/2010/wordprocessingInk" xmlns:wne="http://schemas.microsoft.com/office/word/2006/wordml" xmlns:wps="http://schemas.microsoft.com/office/word/2010/wordprocessingShape" mc:Ignorable="w14 w15 wp14">
-  <w:abstractNum w:abstractNumId="0">
+<w:numbering xmlns:wpc="http://schemas.microsoft.com/office/word/2010/wordprocessingCanvas" xmlns:cx="http://schemas.microsoft.com/office/drawing/2014/chartex" xmlns:cx1="http://schemas.microsoft.com/office/drawing/2015/9/8/chartex" xmlns:cx2="http://schemas.microsoft.com/office/drawing/2015/10/21/chartex" xmlns:cx3="http://schemas.microsoft.com/office/drawing/2016/5/9/chartex" xmlns:cx4="http://schemas.microsoft.com/office/drawing/2016/5/10/chartex" xmlns:cx5="http://schemas.microsoft.com/office/drawing/2016/5/11/chartex" xmlns:cx6="http://schemas.microsoft.com/office/drawing/2016/5/12/chartex" xmlns:cx7="http://schemas.microsoft.com/office/drawing/2016/5/13/chartex" xmlns:cx8="http://schemas.microsoft.com/office/drawing/2016/5/14/chartex" xmlns:mc="http://schemas.openxmlformats.org/markup-compatibility/2006" xmlns:aink="http://schemas.microsoft.com/office/drawing/2016/ink" xmlns:am3d="http://schemas.microsoft.com/office/drawing/2017/model3d" xmlns:o="urn:schemas-microsoft-com:office:office" xmlns:r="http://schemas.openxmlformats.org/officeDocument/2006/relationships" xmlns:m="http://schemas.openxmlformats.org/officeDocument/2006/math" xmlns:v="urn:schemas-microsoft-com:vml" xmlns:wp14="http://schemas.microsoft.com/office/word/2010/wordprocessingDrawing" xmlns:wp="http://schemas.openxmlformats.org/drawingml/2006/wordprocessingDrawing" xmlns:w10="urn:schemas-microsoft-com:office:word" xmlns:w="http://schemas.openxmlformats.org/wordprocessingml/2006/main" xmlns:w14="http://schemas.microsoft.com/office/word/2010/wordml" xmlns:w15="http://schemas.microsoft.com/office/word/2012/wordml" xmlns:w16se="http://schemas.microsoft.com/office/word/2015/wordml/symex" xmlns:wpg="http://schemas.microsoft.com/office/word/2010/wordprocessingGroup" xmlns:wpi="http://schemas.microsoft.com/office/word/2010/wordprocessingInk" xmlns:wne="http://schemas.microsoft.com/office/word/2006/wordml" xmlns:wps="http://schemas.microsoft.com/office/word/2010/wordprocessingShape" mc:Ignorable="w14 w15 w16se wp14">
+  <w:abstractNum w:abstractNumId="0" w15:restartNumberingAfterBreak="0">
     <w:nsid w:val="2A26358D"/>
     <w:multiLevelType w:val="hybridMultilevel"/>
     <w:tmpl w:val="4306AE90"/>
@@ -500,7 +504,7 @@
 </file>
 
 <file path=word/styles.xml><?xml version="1.0" encoding="utf-8"?>
-<w:styles xmlns:mc="http://schemas.openxmlformats.org/markup-compatibility/2006" xmlns:r="http://schemas.openxmlformats.org/officeDocument/2006/relationships" xmlns:w="http://schemas.openxmlformats.org/wordprocessingml/2006/main" xmlns:w14="http://schemas.microsoft.com/office/word/2010/wordml" xmlns:w15="http://schemas.microsoft.com/office/word/2012/wordml" mc:Ignorable="w14 w15">
+<w:styles xmlns:mc="http://schemas.openxmlformats.org/markup-compatibility/2006" xmlns:r="http://schemas.openxmlformats.org/officeDocument/2006/relationships" xmlns:w="http://schemas.openxmlformats.org/wordprocessingml/2006/main" xmlns:w14="http://schemas.microsoft.com/office/word/2010/wordml" xmlns:w15="http://schemas.microsoft.com/office/word/2012/wordml" xmlns:w16se="http://schemas.microsoft.com/office/word/2015/wordml/symex" mc:Ignorable="w14 w15 w16se">
   <w:docDefaults>
     <w:rPrDefault>
       <w:rPr>
@@ -512,7 +516,7 @@
     </w:rPrDefault>
     <w:pPrDefault/>
   </w:docDefaults>
-  <w:latentStyles w:defLockedState="0" w:defUIPriority="99" w:defSemiHidden="0" w:defUnhideWhenUsed="0" w:defQFormat="0" w:count="382">
+  <w:latentStyles w:defLockedState="0" w:defUIPriority="99" w:defSemiHidden="0" w:defUnhideWhenUsed="0" w:defQFormat="0" w:count="375">
     <w:lsdException w:name="Normal" w:uiPriority="0" w:qFormat="1"/>
     <w:lsdException w:name="heading 1" w:uiPriority="9" w:qFormat="1"/>
     <w:lsdException w:name="heading 2" w:semiHidden="1" w:uiPriority="9" w:unhideWhenUsed="1" w:qFormat="1"/>
@@ -669,15 +673,6 @@
     <w:lsdException w:name="Balloon Text" w:semiHidden="1" w:unhideWhenUsed="1"/>
     <w:lsdException w:name="Table Grid" w:uiPriority="39"/>
     <w:lsdException w:name="Table Theme" w:semiHidden="1" w:unhideWhenUsed="1"/>
-    <w:lsdException w:name="Note Level 1" w:semiHidden="1" w:unhideWhenUsed="1"/>
-    <w:lsdException w:name="Note Level 2" w:semiHidden="1" w:unhideWhenUsed="1"/>
-    <w:lsdException w:name="Note Level 3" w:semiHidden="1" w:unhideWhenUsed="1"/>
-    <w:lsdException w:name="Note Level 4" w:semiHidden="1" w:unhideWhenUsed="1"/>
-    <w:lsdException w:name="Note Level 5" w:semiHidden="1" w:unhideWhenUsed="1"/>
-    <w:lsdException w:name="Note Level 6" w:semiHidden="1" w:unhideWhenUsed="1"/>
-    <w:lsdException w:name="Note Level 7" w:semiHidden="1" w:unhideWhenUsed="1"/>
-    <w:lsdException w:name="Note Level 8" w:semiHidden="1" w:unhideWhenUsed="1"/>
-    <w:lsdException w:name="Note Level 9" w:semiHidden="1" w:unhideWhenUsed="1"/>
     <w:lsdException w:name="Placeholder Text" w:semiHidden="1"/>
     <w:lsdException w:name="No Spacing" w:uiPriority="1" w:qFormat="1"/>
     <w:lsdException w:name="Light Shading" w:uiPriority="60"/>
@@ -944,7 +939,6 @@
     <w:uiPriority w:val="39"/>
     <w:rsid w:val="00713633"/>
     <w:tblPr>
-      <w:tblInd w:w="0" w:type="dxa"/>
       <w:tblBorders>
         <w:top w:val="single" w:sz="4" w:space="0" w:color="auto"/>
         <w:left w:val="single" w:sz="4" w:space="0" w:color="auto"/>
@@ -953,12 +947,6 @@
         <w:insideH w:val="single" w:sz="4" w:space="0" w:color="auto"/>
         <w:insideV w:val="single" w:sz="4" w:space="0" w:color="auto"/>
       </w:tblBorders>
-      <w:tblCellMar>
-        <w:top w:w="0" w:type="dxa"/>
-        <w:left w:w="108" w:type="dxa"/>
-        <w:bottom w:w="0" w:type="dxa"/>
-        <w:right w:w="108" w:type="dxa"/>
-      </w:tblCellMar>
     </w:tblPr>
   </w:style>
   <w:style w:type="table" w:styleId="GridTable2">
@@ -969,19 +957,12 @@
     <w:tblPr>
       <w:tblStyleRowBandSize w:val="1"/>
       <w:tblStyleColBandSize w:val="1"/>
-      <w:tblInd w:w="0" w:type="dxa"/>
       <w:tblBorders>
         <w:top w:val="single" w:sz="2" w:space="0" w:color="666666" w:themeColor="text1" w:themeTint="99"/>
         <w:bottom w:val="single" w:sz="2" w:space="0" w:color="666666" w:themeColor="text1" w:themeTint="99"/>
         <w:insideH w:val="single" w:sz="2" w:space="0" w:color="666666" w:themeColor="text1" w:themeTint="99"/>
         <w:insideV w:val="single" w:sz="2" w:space="0" w:color="666666" w:themeColor="text1" w:themeTint="99"/>
       </w:tblBorders>
-      <w:tblCellMar>
-        <w:top w:w="0" w:type="dxa"/>
-        <w:left w:w="108" w:type="dxa"/>
-        <w:bottom w:w="0" w:type="dxa"/>
-        <w:right w:w="108" w:type="dxa"/>
-      </w:tblCellMar>
     </w:tblPr>
     <w:tblStylePr w:type="firstRow">
       <w:rPr>
@@ -1048,7 +1029,6 @@
     <w:tblPr>
       <w:tblStyleRowBandSize w:val="1"/>
       <w:tblStyleColBandSize w:val="1"/>
-      <w:tblInd w:w="0" w:type="dxa"/>
       <w:tblBorders>
         <w:top w:val="single" w:sz="4" w:space="0" w:color="C5E0B3" w:themeColor="accent6" w:themeTint="66"/>
         <w:left w:val="single" w:sz="4" w:space="0" w:color="C5E0B3" w:themeColor="accent6" w:themeTint="66"/>
@@ -1057,12 +1037,6 @@
         <w:insideH w:val="single" w:sz="4" w:space="0" w:color="C5E0B3" w:themeColor="accent6" w:themeTint="66"/>
         <w:insideV w:val="single" w:sz="4" w:space="0" w:color="C5E0B3" w:themeColor="accent6" w:themeTint="66"/>
       </w:tblBorders>
-      <w:tblCellMar>
-        <w:top w:w="0" w:type="dxa"/>
-        <w:left w:w="108" w:type="dxa"/>
-        <w:bottom w:w="0" w:type="dxa"/>
-        <w:right w:w="108" w:type="dxa"/>
-      </w:tblCellMar>
     </w:tblPr>
     <w:tblStylePr w:type="firstRow">
       <w:rPr>
@@ -1109,19 +1083,12 @@
     <w:tblPr>
       <w:tblStyleRowBandSize w:val="1"/>
       <w:tblStyleColBandSize w:val="1"/>
-      <w:tblInd w:w="0" w:type="dxa"/>
       <w:tblBorders>
         <w:top w:val="single" w:sz="2" w:space="0" w:color="A8D08D" w:themeColor="accent6" w:themeTint="99"/>
         <w:bottom w:val="single" w:sz="2" w:space="0" w:color="A8D08D" w:themeColor="accent6" w:themeTint="99"/>
         <w:insideH w:val="single" w:sz="2" w:space="0" w:color="A8D08D" w:themeColor="accent6" w:themeTint="99"/>
         <w:insideV w:val="single" w:sz="2" w:space="0" w:color="A8D08D" w:themeColor="accent6" w:themeTint="99"/>
       </w:tblBorders>
-      <w:tblCellMar>
-        <w:top w:w="0" w:type="dxa"/>
-        <w:left w:w="108" w:type="dxa"/>
-        <w:bottom w:w="0" w:type="dxa"/>
-        <w:right w:w="108" w:type="dxa"/>
-      </w:tblCellMar>
     </w:tblPr>
     <w:tblStylePr w:type="firstRow">
       <w:rPr>
@@ -1188,19 +1155,12 @@
     <w:tblPr>
       <w:tblStyleRowBandSize w:val="1"/>
       <w:tblStyleColBandSize w:val="1"/>
-      <w:tblInd w:w="0" w:type="dxa"/>
       <w:tblBorders>
         <w:top w:val="single" w:sz="2" w:space="0" w:color="9CC2E5" w:themeColor="accent5" w:themeTint="99"/>
         <w:bottom w:val="single" w:sz="2" w:space="0" w:color="9CC2E5" w:themeColor="accent5" w:themeTint="99"/>
         <w:insideH w:val="single" w:sz="2" w:space="0" w:color="9CC2E5" w:themeColor="accent5" w:themeTint="99"/>
         <w:insideV w:val="single" w:sz="2" w:space="0" w:color="9CC2E5" w:themeColor="accent5" w:themeTint="99"/>
       </w:tblBorders>
-      <w:tblCellMar>
-        <w:top w:w="0" w:type="dxa"/>
-        <w:left w:w="108" w:type="dxa"/>
-        <w:bottom w:w="0" w:type="dxa"/>
-        <w:right w:w="108" w:type="dxa"/>
-      </w:tblCellMar>
     </w:tblPr>
     <w:tblStylePr w:type="firstRow">
       <w:rPr>
@@ -1267,7 +1227,6 @@
     <w:tblPr>
       <w:tblStyleRowBandSize w:val="1"/>
       <w:tblStyleColBandSize w:val="1"/>
-      <w:tblInd w:w="0" w:type="dxa"/>
       <w:tblBorders>
         <w:top w:val="single" w:sz="4" w:space="0" w:color="FFD966" w:themeColor="accent4" w:themeTint="99"/>
         <w:left w:val="single" w:sz="4" w:space="0" w:color="FFD966" w:themeColor="accent4" w:themeTint="99"/>
@@ -1276,12 +1235,6 @@
         <w:insideH w:val="single" w:sz="4" w:space="0" w:color="FFD966" w:themeColor="accent4" w:themeTint="99"/>
         <w:insideV w:val="single" w:sz="4" w:space="0" w:color="FFD966" w:themeColor="accent4" w:themeTint="99"/>
       </w:tblBorders>
-      <w:tblCellMar>
-        <w:top w:w="0" w:type="dxa"/>
-        <w:left w:w="108" w:type="dxa"/>
-        <w:bottom w:w="0" w:type="dxa"/>
-        <w:right w:w="108" w:type="dxa"/>
-      </w:tblCellMar>
     </w:tblPr>
     <w:tblStylePr w:type="firstRow">
       <w:rPr>
@@ -1407,7 +1360,6 @@
     <w:tblPr>
       <w:tblStyleRowBandSize w:val="1"/>
       <w:tblStyleColBandSize w:val="1"/>
-      <w:tblInd w:w="0" w:type="dxa"/>
       <w:tblBorders>
         <w:top w:val="single" w:sz="4" w:space="0" w:color="9CC2E5" w:themeColor="accent5" w:themeTint="99"/>
         <w:left w:val="single" w:sz="4" w:space="0" w:color="9CC2E5" w:themeColor="accent5" w:themeTint="99"/>
@@ -1416,12 +1368,6 @@
         <w:insideH w:val="single" w:sz="4" w:space="0" w:color="9CC2E5" w:themeColor="accent5" w:themeTint="99"/>
         <w:insideV w:val="single" w:sz="4" w:space="0" w:color="9CC2E5" w:themeColor="accent5" w:themeTint="99"/>
       </w:tblBorders>
-      <w:tblCellMar>
-        <w:top w:w="0" w:type="dxa"/>
-        <w:left w:w="108" w:type="dxa"/>
-        <w:bottom w:w="0" w:type="dxa"/>
-        <w:right w:w="108" w:type="dxa"/>
-      </w:tblCellMar>
     </w:tblPr>
     <w:tblStylePr w:type="firstRow">
       <w:rPr>
@@ -1547,7 +1493,6 @@
     <w:tblPr>
       <w:tblStyleRowBandSize w:val="1"/>
       <w:tblStyleColBandSize w:val="1"/>
-      <w:tblInd w:w="0" w:type="dxa"/>
       <w:tblBorders>
         <w:top w:val="single" w:sz="4" w:space="0" w:color="8EAADB" w:themeColor="accent1" w:themeTint="99"/>
         <w:left w:val="single" w:sz="4" w:space="0" w:color="8EAADB" w:themeColor="accent1" w:themeTint="99"/>
@@ -1556,12 +1501,6 @@
         <w:insideH w:val="single" w:sz="4" w:space="0" w:color="8EAADB" w:themeColor="accent1" w:themeTint="99"/>
         <w:insideV w:val="single" w:sz="4" w:space="0" w:color="8EAADB" w:themeColor="accent1" w:themeTint="99"/>
       </w:tblBorders>
-      <w:tblCellMar>
-        <w:top w:w="0" w:type="dxa"/>
-        <w:left w:w="108" w:type="dxa"/>
-        <w:bottom w:w="0" w:type="dxa"/>
-        <w:right w:w="108" w:type="dxa"/>
-      </w:tblCellMar>
     </w:tblPr>
     <w:tblStylePr w:type="firstRow">
       <w:rPr>
@@ -1627,7 +1566,6 @@
     <w:tblPr>
       <w:tblStyleRowBandSize w:val="1"/>
       <w:tblStyleColBandSize w:val="1"/>
-      <w:tblInd w:w="0" w:type="dxa"/>
       <w:tblBorders>
         <w:top w:val="single" w:sz="4" w:space="0" w:color="666666" w:themeColor="text1" w:themeTint="99"/>
         <w:left w:val="single" w:sz="4" w:space="0" w:color="666666" w:themeColor="text1" w:themeTint="99"/>
@@ -1636,12 +1574,6 @@
         <w:insideH w:val="single" w:sz="4" w:space="0" w:color="666666" w:themeColor="text1" w:themeTint="99"/>
         <w:insideV w:val="single" w:sz="4" w:space="0" w:color="666666" w:themeColor="text1" w:themeTint="99"/>
       </w:tblBorders>
-      <w:tblCellMar>
-        <w:top w:w="0" w:type="dxa"/>
-        <w:left w:w="108" w:type="dxa"/>
-        <w:bottom w:w="0" w:type="dxa"/>
-        <w:right w:w="108" w:type="dxa"/>
-      </w:tblCellMar>
     </w:tblPr>
     <w:tblStylePr w:type="firstRow">
       <w:rPr>
@@ -1707,7 +1639,6 @@
     <w:tblPr>
       <w:tblStyleRowBandSize w:val="1"/>
       <w:tblStyleColBandSize w:val="1"/>
-      <w:tblInd w:w="0" w:type="dxa"/>
       <w:tblBorders>
         <w:top w:val="single" w:sz="4" w:space="0" w:color="FFFFFF" w:themeColor="background1"/>
         <w:left w:val="single" w:sz="4" w:space="0" w:color="FFFFFF" w:themeColor="background1"/>
@@ -1716,12 +1647,6 @@
         <w:insideH w:val="single" w:sz="4" w:space="0" w:color="FFFFFF" w:themeColor="background1"/>
         <w:insideV w:val="single" w:sz="4" w:space="0" w:color="FFFFFF" w:themeColor="background1"/>
       </w:tblBorders>
-      <w:tblCellMar>
-        <w:top w:w="0" w:type="dxa"/>
-        <w:left w:w="108" w:type="dxa"/>
-        <w:bottom w:w="0" w:type="dxa"/>
-        <w:right w:w="108" w:type="dxa"/>
-      </w:tblCellMar>
     </w:tblPr>
     <w:tcPr>
       <w:shd w:val="clear" w:color="auto" w:fill="D9E2F3" w:themeFill="accent1" w:themeFillTint="33"/>
@@ -1817,7 +1742,6 @@
     <w:tblPr>
       <w:tblStyleRowBandSize w:val="1"/>
       <w:tblStyleColBandSize w:val="1"/>
-      <w:tblInd w:w="0" w:type="dxa"/>
       <w:tblBorders>
         <w:top w:val="single" w:sz="4" w:space="0" w:color="FFFFFF" w:themeColor="background1"/>
         <w:left w:val="single" w:sz="4" w:space="0" w:color="FFFFFF" w:themeColor="background1"/>
@@ -1826,12 +1750,6 @@
         <w:insideH w:val="single" w:sz="4" w:space="0" w:color="FFFFFF" w:themeColor="background1"/>
         <w:insideV w:val="single" w:sz="4" w:space="0" w:color="FFFFFF" w:themeColor="background1"/>
       </w:tblBorders>
-      <w:tblCellMar>
-        <w:top w:w="0" w:type="dxa"/>
-        <w:left w:w="108" w:type="dxa"/>
-        <w:bottom w:w="0" w:type="dxa"/>
-        <w:right w:w="108" w:type="dxa"/>
-      </w:tblCellMar>
     </w:tblPr>
     <w:tcPr>
       <w:shd w:val="clear" w:color="auto" w:fill="EDEDED" w:themeFill="accent3" w:themeFillTint="33"/>
@@ -1930,7 +1848,6 @@
     <w:tblPr>
       <w:tblStyleRowBandSize w:val="1"/>
       <w:tblStyleColBandSize w:val="1"/>
-      <w:tblInd w:w="0" w:type="dxa"/>
       <w:tblBorders>
         <w:top w:val="single" w:sz="4" w:space="0" w:color="F4B083" w:themeColor="accent2" w:themeTint="99"/>
         <w:left w:val="single" w:sz="4" w:space="0" w:color="F4B083" w:themeColor="accent2" w:themeTint="99"/>
@@ -1939,12 +1856,6 @@
         <w:insideH w:val="single" w:sz="4" w:space="0" w:color="F4B083" w:themeColor="accent2" w:themeTint="99"/>
         <w:insideV w:val="single" w:sz="4" w:space="0" w:color="F4B083" w:themeColor="accent2" w:themeTint="99"/>
       </w:tblBorders>
-      <w:tblCellMar>
-        <w:top w:w="0" w:type="dxa"/>
-        <w:left w:w="108" w:type="dxa"/>
-        <w:bottom w:w="0" w:type="dxa"/>
-        <w:right w:w="108" w:type="dxa"/>
-      </w:tblCellMar>
     </w:tblPr>
     <w:tblStylePr w:type="firstRow">
       <w:rPr>

</xml_diff>

<commit_message>
Removed IOB tag classification from baseline
</commit_message>
<xml_diff>
--- a/P3 Proposal.docx
+++ b/P3 Proposal.docx
@@ -24,8 +24,13 @@
       </w:r>
       <w:proofErr w:type="spellEnd"/>
       <w:r>
-        <w:t xml:space="preserve"> Szacillo</w:t>
-      </w:r>
+        <w:t xml:space="preserve"> </w:t>
+      </w:r>
+      <w:proofErr w:type="spellStart"/>
+      <w:r>
+        <w:t>Szacillo</w:t>
+      </w:r>
+      <w:proofErr w:type="spellEnd"/>
       <w:r>
         <w:t xml:space="preserve"> (mas744)</w:t>
       </w:r>
@@ -66,10 +71,7 @@
         <w:t xml:space="preserve"> (agt33)</w:t>
       </w:r>
     </w:p>
-    <w:p>
-      <w:bookmarkStart w:id="0" w:name="_GoBack"/>
-      <w:bookmarkEnd w:id="0"/>
-    </w:p>
+    <w:p/>
     <w:p>
       <w:pPr>
         <w:jc w:val="center"/>
@@ -122,39 +124,25 @@
         <w:t xml:space="preserve">simply </w:t>
       </w:r>
       <w:r>
-        <w:t xml:space="preserve">use a Random Guess model. To do this, instead of simply returning a random </w:t>
-      </w:r>
-      <w:r>
-        <w:t>word from the given paragraph, we decided to u</w:t>
-      </w:r>
-      <w:r>
-        <w:t>se IOB tag</w:t>
-      </w:r>
-      <w:r>
-        <w:t xml:space="preserve">s </w:t>
-      </w:r>
-      <w:r>
-        <w:t>to make the list of possible words to return smaller and more accurate. To do the IOB classification, we decided to use the CRF-</w:t>
-      </w:r>
-      <w:proofErr w:type="spellStart"/>
-      <w:r>
-        <w:t>sklearn</w:t>
-      </w:r>
-      <w:proofErr w:type="spellEnd"/>
-      <w:r>
-        <w:t xml:space="preserve"> package, which we have gotten from the previous project. </w:t>
-      </w:r>
-      <w:r>
-        <w:br/>
+        <w:t xml:space="preserve">use a Random Guess model. </w:t>
+      </w:r>
+      <w:r>
+        <w:t>Our decision to use random guess is mostly so that we have an extrem</w:t>
+      </w:r>
+      <w:r>
+        <w:t>ely simple model to start from. The baseline will be returning a noun phrase chosen at random</w:t>
+      </w:r>
+      <w:r>
+        <w:t xml:space="preserve"> for each question per paragraph</w:t>
+      </w:r>
+      <w:r>
+        <w:t xml:space="preserve">. </w:t>
       </w:r>
     </w:p>
     <w:p>
-      <w:r>
-        <w:tab/>
-        <w:t xml:space="preserve">Our decision to use random guess is mostly so that we have an extremely simple model to start from, but to also start gaining intuition on the QA problem itself. However, we did go a step further than returning just a random word or phrase, since we are classifying the paragraph contents by IOB tag. </w:t>
-      </w:r>
+      <w:bookmarkStart w:id="0" w:name="_GoBack"/>
+      <w:bookmarkEnd w:id="0"/>
     </w:p>
-    <w:p/>
     <w:p>
       <w:pPr>
         <w:rPr>
@@ -307,9 +295,6 @@
       </w:r>
     </w:p>
     <w:p/>
-    <w:p/>
-    <w:p/>
-    <w:p/>
     <w:p>
       <w:pPr>
         <w:rPr>
@@ -323,7 +308,6 @@
           <w:szCs w:val="28"/>
           <w:u w:val="single"/>
         </w:rPr>
-        <w:lastRenderedPageBreak/>
         <w:t>Group Contribution:</w:t>
       </w:r>
     </w:p>

</xml_diff>

<commit_message>
Stanford data and proposal
</commit_message>
<xml_diff>
--- a/P3 Proposal.docx
+++ b/P3 Proposal.docx
@@ -113,13 +113,13 @@
     <w:p>
       <w:r>
         <w:tab/>
-        <w:t xml:space="preserve">For the baseline, we decided to </w:t>
-      </w:r>
-      <w:r>
-        <w:t xml:space="preserve">simply </w:t>
-      </w:r>
-      <w:r>
-        <w:t xml:space="preserve">use a Random Guess model. To do this, instead of simply returning a random </w:t>
+        <w:t xml:space="preserve">For the baseline, we decided to use a </w:t>
+      </w:r>
+      <w:r>
+        <w:t xml:space="preserve">simple </w:t>
+      </w:r>
+      <w:r>
+        <w:t xml:space="preserve">Random Guess model. To do this, instead of returning a random </w:t>
       </w:r>
       <w:r>
         <w:t>word from the given paragraph, we decided to u</w:t>
@@ -131,16 +131,25 @@
         <w:t xml:space="preserve">s </w:t>
       </w:r>
       <w:r>
-        <w:t xml:space="preserve">to make the list of possible words to return smaller and more accurate. To do the IOB classification, we decided to use the </w:t>
-      </w:r>
-      <w:r>
-        <w:t xml:space="preserve">Stanford NER module. </w:t>
+        <w:t xml:space="preserve">to </w:t>
+      </w:r>
+      <w:r>
+        <w:t>make the selection process easier, and to return an entire IOB phrase instead of a single word</w:t>
+      </w:r>
+      <w:r>
+        <w:t xml:space="preserve">. </w:t>
+      </w:r>
+      <w:r>
+        <w:t xml:space="preserve">We used Stanford’s NER model to generate the IOB tags, this </w:t>
       </w:r>
     </w:p>
     <w:p>
       <w:r>
         <w:tab/>
         <w:t xml:space="preserve">Our decision to use random guess is mostly so that we have an extremely simple model to start from, but to also start gaining intuition on the QA problem itself. However, we did go a step further than returning just a random word or phrase, since we are classifying the paragraph contents by IOB tag. </w:t>
+      </w:r>
+      <w:r>
+        <w:t xml:space="preserve">The random guess will have relatively decent odds of guessing the correct answer, as there are only a handful of noun phrases per sentence, and a handful of sentences per paragraph. </w:t>
       </w:r>
     </w:p>
     <w:p/>
@@ -287,30 +296,57 @@
       <w:r>
         <w:t xml:space="preserve">). </w:t>
       </w:r>
+      <w:r>
+        <w:t xml:space="preserve">We would do this by searching questions for identifying words such as “who” and “where” which would indicate the question is looking for a person or a place, respectively. </w:t>
+      </w:r>
     </w:p>
     <w:p/>
     <w:p>
       <w:r>
         <w:tab/>
-        <w:t>Neural networks?</w:t>
+        <w:t xml:space="preserve">This answer classification could be improved from hard-coded rules by using a machine learning approach. We could train a neural network to identify the most likely NER tag which a question is looking for using a training corpus found online, or worst case, hand generated by </w:t>
+      </w:r>
+      <w:r>
+        <w:lastRenderedPageBreak/>
+        <w:t xml:space="preserve">us. Using this trained neural network, we could give it our questions and then (hopefully) get the correct NER tag to look for in the sentence. Done correctly, this would vastly improve the answer parsing process, for we would have an accurate and reliable way to determine what sort of thing we are looking for in the paragraph. Once we know this, it should be simple to identify which of the possible answers in the paragraph is the right one using the following method. </w:t>
       </w:r>
     </w:p>
     <w:p/>
     <w:p>
-      <w:r>
-        <w:t>After we have found an answer, we plan to evaluate the validity of that answer using a method we will call statement rearrangement perplexity (SRP). SRP will rearrange the phrasing of the question and the top three answer pos</w:t>
+      <w:pPr>
+        <w:ind w:firstLine="720"/>
+      </w:pPr>
+      <w:r>
+        <w:t>After we have found an answer, we plan to evaluate the validity of that answer using a method we wil</w:t>
+      </w:r>
+      <w:r>
+        <w:t>l call Statement Rearrangement P</w:t>
+      </w:r>
+      <w:r>
+        <w:t xml:space="preserve">erplexity (SRP). SRP will rearrange the phrasing of the question and </w:t>
+      </w:r>
+      <w:r>
+        <w:t>the previously identified answer</w:t>
+      </w:r>
+      <w:r>
+        <w:t xml:space="preserve"> possibilities so that they form a statement. Then it will evaluate the perplexity of each of these three sentences, using N-gram (we will </w:t>
+      </w:r>
+      <w:r>
+        <w:t>not use anything higher than trigrams as the answers will not be very long</w:t>
+      </w:r>
+      <w:r>
+        <w:t xml:space="preserve">) models generated on the paragraph and question. The least perplex answer will be selected as our final answer. We believe this will improve our accuracy, for the correct answer will have extremely low perplexity, as the rearranged </w:t>
+      </w:r>
+      <w:r>
+        <w:t xml:space="preserve">statement will have almost identical phrasing to that of the </w:t>
+      </w:r>
+      <w:r>
+        <w:t xml:space="preserve">answer in the </w:t>
       </w:r>
       <w:bookmarkStart w:id="0" w:name="_GoBack"/>
       <w:bookmarkEnd w:id="0"/>
       <w:r>
-        <w:t xml:space="preserve">sibilities we have highlighted so that they form a statement. Then it will evaluate the perplexity of each of these three sentences, using N-gram </w:t>
-      </w:r>
-      <w:r>
-        <w:lastRenderedPageBreak/>
-        <w:t xml:space="preserve">(we will only do bigrams as trigrams often don’t add much, as learned in previous assignments) models generated on the paragraph and question. The least perplex answer will be selected as our final answer. We believe this will improve our accuracy, for the correct answer will have extremely low perplexity, as the rearranged </w:t>
-      </w:r>
-      <w:r>
-        <w:t>statement will have almost identical phrasing to that of the paragraph.</w:t>
+        <w:t>paragraph.</w:t>
       </w:r>
     </w:p>
     <w:p/>

</xml_diff>